<commit_message>
the beginning of the file
</commit_message>
<xml_diff>
--- a/Курсова Поклітар.docx
+++ b/Курсова Поклітар.docx
@@ -458,7 +458,16 @@
           <w:szCs w:val="24"/>
           <w:lang w:val="uk-UA" w:eastAsia="ru-RU"/>
         </w:rPr>
-        <w:t>на тему:_____________________________________________________</w:t>
+        <w:t xml:space="preserve">на тему : </w:t>
+      </w:r>
+      <w:r>
+        <w:rPr>
+          <w:rFonts w:ascii="Times New Roman" w:eastAsia="Times New Roman" w:hAnsi="Times New Roman" w:cs="Times New Roman"/>
+          <w:sz w:val="32"/>
+          <w:szCs w:val="24"/>
+          <w:lang w:val="uk-UA" w:eastAsia="ru-RU"/>
+        </w:rPr>
+        <w:t>Пошук у тексті засобами лексичного аналізатора</w:t>
       </w:r>
     </w:p>
     <w:p>
@@ -472,15 +481,6 @@
           <w:lang w:val="uk-UA" w:eastAsia="ru-RU"/>
         </w:rPr>
       </w:pPr>
-      <w:r>
-        <w:rPr>
-          <w:rFonts w:ascii="Times New Roman" w:eastAsia="Times New Roman" w:hAnsi="Times New Roman" w:cs="Times New Roman"/>
-          <w:sz w:val="28"/>
-          <w:szCs w:val="24"/>
-          <w:lang w:val="uk-UA" w:eastAsia="ru-RU"/>
-        </w:rPr>
-        <w:t>____________________________________________________________</w:t>
-      </w:r>
     </w:p>
     <w:p>
       <w:pPr>
@@ -509,18 +509,6 @@
     <w:p>
       <w:pPr>
         <w:spacing w:after="0" w:line="240" w:lineRule="auto"/>
-        <w:jc w:val="center"/>
-        <w:rPr>
-          <w:rFonts w:ascii="Times New Roman" w:eastAsia="Times New Roman" w:hAnsi="Times New Roman" w:cs="Times New Roman"/>
-          <w:sz w:val="28"/>
-          <w:szCs w:val="24"/>
-          <w:lang w:val="uk-UA" w:eastAsia="ru-RU"/>
-        </w:rPr>
-      </w:pPr>
-    </w:p>
-    <w:p>
-      <w:pPr>
-        <w:spacing w:after="0" w:line="240" w:lineRule="auto"/>
         <w:ind w:left="5103"/>
         <w:rPr>
           <w:rFonts w:ascii="Times New Roman" w:eastAsia="Times New Roman" w:hAnsi="Times New Roman" w:cs="Times New Roman"/>
@@ -536,7 +524,7 @@
           <w:szCs w:val="24"/>
           <w:lang w:val="uk-UA" w:eastAsia="ru-RU"/>
         </w:rPr>
-        <w:t>Студента (ки) 3 курсу 322</w:t>
+        <w:t>Студента 3 курсу 322</w:t>
       </w:r>
       <w:r>
         <w:rPr>
@@ -618,7 +606,43 @@
           <w:szCs w:val="24"/>
           <w:lang w:val="uk-UA" w:eastAsia="ru-RU"/>
         </w:rPr>
-        <w:t>__________________________________</w:t>
+        <w:t>_______</w:t>
+      </w:r>
+      <w:r>
+        <w:rPr>
+          <w:rFonts w:ascii="Times New Roman" w:eastAsia="Times New Roman" w:hAnsi="Times New Roman" w:cs="Times New Roman"/>
+          <w:sz w:val="24"/>
+          <w:szCs w:val="24"/>
+          <w:lang w:val="uk-UA" w:eastAsia="ru-RU"/>
+        </w:rPr>
+        <w:t>Поклітар В.Д.</w:t>
+      </w:r>
+      <w:r>
+        <w:rPr>
+          <w:rFonts w:ascii="Times New Roman" w:eastAsia="Times New Roman" w:hAnsi="Times New Roman" w:cs="Times New Roman"/>
+          <w:sz w:val="24"/>
+          <w:szCs w:val="24"/>
+          <w:lang w:val="uk-UA" w:eastAsia="ru-RU"/>
+        </w:rPr>
+        <w:t>_</w:t>
+      </w:r>
+      <w:r>
+        <w:rPr>
+          <w:rFonts w:ascii="Times New Roman" w:eastAsia="Times New Roman" w:hAnsi="Times New Roman" w:cs="Times New Roman"/>
+          <w:sz w:val="24"/>
+          <w:szCs w:val="24"/>
+          <w:lang w:val="uk-UA" w:eastAsia="ru-RU"/>
+        </w:rPr>
+        <w:t>_</w:t>
+      </w:r>
+      <w:r>
+        <w:rPr>
+          <w:rFonts w:ascii="Times New Roman" w:eastAsia="Times New Roman" w:hAnsi="Times New Roman" w:cs="Times New Roman"/>
+          <w:sz w:val="24"/>
+          <w:szCs w:val="24"/>
+          <w:lang w:val="uk-UA" w:eastAsia="ru-RU"/>
+        </w:rPr>
+        <w:t>______________</w:t>
       </w:r>
     </w:p>
     <w:p>
@@ -639,7 +663,25 @@
           <w:szCs w:val="24"/>
           <w:lang w:val="uk-UA" w:eastAsia="ru-RU"/>
         </w:rPr>
-        <w:t>__________________________________</w:t>
+        <w:t>__________________</w:t>
+      </w:r>
+      <w:r>
+        <w:rPr>
+          <w:rFonts w:ascii="Times New Roman" w:eastAsia="Times New Roman" w:hAnsi="Times New Roman" w:cs="Times New Roman"/>
+          <w:sz w:val="24"/>
+          <w:szCs w:val="24"/>
+          <w:lang w:val="uk-UA" w:eastAsia="ru-RU"/>
+        </w:rPr>
+        <w:t>_</w:t>
+      </w:r>
+      <w:r>
+        <w:rPr>
+          <w:rFonts w:ascii="Times New Roman" w:eastAsia="Times New Roman" w:hAnsi="Times New Roman" w:cs="Times New Roman"/>
+          <w:sz w:val="24"/>
+          <w:szCs w:val="24"/>
+          <w:lang w:val="uk-UA" w:eastAsia="ru-RU"/>
+        </w:rPr>
+        <w:t>________________</w:t>
       </w:r>
     </w:p>
     <w:p>
@@ -727,6 +769,8 @@
         </w:rPr>
         <w:t xml:space="preserve">(посада, вчене звання, науковий ступінь, прізвище та ініціали)   </w:t>
       </w:r>
+      <w:bookmarkStart w:id="2" w:name="_GoBack"/>
+      <w:bookmarkEnd w:id="2"/>
     </w:p>
     <w:p>
       <w:pPr>
@@ -1285,8 +1329,6 @@
         </w:rPr>
         <w:t>.</w:t>
       </w:r>
-      <w:bookmarkStart w:id="2" w:name="_GoBack"/>
-      <w:bookmarkEnd w:id="2"/>
     </w:p>
     <w:sdt>
       <w:sdtPr>
@@ -21979,7 +22021,7 @@
 </file>
 
 <file path=customXml/itemProps1.xml><?xml version="1.0" encoding="utf-8"?>
-<ds:datastoreItem xmlns:ds="http://schemas.openxmlformats.org/officeDocument/2006/customXml" ds:itemID="{7219399F-C8B5-4EA4-B279-EDF0B24CAF02}">
+<ds:datastoreItem xmlns:ds="http://schemas.openxmlformats.org/officeDocument/2006/customXml" ds:itemID="{05C27EDF-A9D1-40FE-AC90-975E324D7233}">
   <ds:schemaRefs>
     <ds:schemaRef ds:uri="http://schemas.openxmlformats.org/officeDocument/2006/bibliography"/>
   </ds:schemaRefs>

</xml_diff>